<commit_message>
nieuwe use case diagram
</commit_message>
<xml_diff>
--- a/documentatie/use case diagram.docx
+++ b/documentatie/use case diagram.docx
@@ -10,20 +10,14 @@
       </w:pPr>
     </w:p>
     <w:p>
-      <w:pPr>
-        <w:rPr>
-          <w:b/>
-        </w:rPr>
-      </w:pPr>
-      <w:bookmarkStart w:id="0" w:name="_GoBack"/>
       <w:r>
         <w:rPr>
           <w:noProof/>
         </w:rPr>
         <w:drawing>
-          <wp:inline distT="0" distB="0" distL="0" distR="0" wp14:anchorId="1DCAACA8" wp14:editId="5B1599C1">
-            <wp:extent cx="6006685" cy="3970020"/>
-            <wp:effectExtent l="0" t="0" r="0" b="0"/>
+          <wp:inline distT="0" distB="0" distL="0" distR="0" wp14:anchorId="4BA47A41" wp14:editId="3A77373C">
+            <wp:extent cx="5516880" cy="3668725"/>
+            <wp:effectExtent l="0" t="0" r="7620" b="8255"/>
             <wp:docPr id="1" name="Afbeelding 1"/>
             <wp:cNvGraphicFramePr>
               <a:graphicFrameLocks xmlns:a="http://schemas.openxmlformats.org/drawingml/2006/main" noChangeAspect="1"/>
@@ -37,13 +31,13 @@
                   </pic:nvPicPr>
                   <pic:blipFill rotWithShape="1">
                     <a:blip r:embed="rId4"/>
-                    <a:srcRect l="24735" t="25162" r="21428" b="11581"/>
+                    <a:srcRect l="24471" t="24927" r="22619" b="12521"/>
                     <a:stretch/>
                   </pic:blipFill>
                   <pic:spPr bwMode="auto">
                     <a:xfrm>
                       <a:off x="0" y="0"/>
-                      <a:ext cx="6014867" cy="3975428"/>
+                      <a:ext cx="5536695" cy="3681902"/>
                     </a:xfrm>
                     <a:prstGeom prst="rect">
                       <a:avLst/>
@@ -63,6 +57,7 @@
           </wp:inline>
         </w:drawing>
       </w:r>
+      <w:bookmarkStart w:id="0" w:name="_GoBack"/>
       <w:bookmarkEnd w:id="0"/>
     </w:p>
     <w:sectPr>

</xml_diff>